<commit_message>
~ updated default db
</commit_message>
<xml_diff>
--- a/docs/expose.docx
+++ b/docs/expose.docx
@@ -5,14 +5,15 @@
     <w:p>
       <w:pPr>
         <w:pStyle w:val="berschrift1"/>
+        <w:rPr>
+          <w:lang w:val="de-AT"/>
+        </w:rPr>
       </w:pPr>
-      <w:proofErr w:type="spellStart"/>
       <w:r>
-        <w:t>SmartHome</w:t>
-      </w:r>
-      <w:proofErr w:type="spellEnd"/>
-      <w:r>
-        <w:t>-Controller</w:t>
+        <w:rPr>
+          <w:lang w:val="de-AT"/>
+        </w:rPr>
+        <w:t>SmartHome-Controller</w:t>
       </w:r>
     </w:p>
     <w:p>
@@ -64,63 +65,7 @@
         <w:rPr>
           <w:lang w:val="de-AT"/>
         </w:rPr>
-        <w:t xml:space="preserve">Im Zuge dessen wurden bereits einige Komponenten ausgewählt. So wird als Plattform ein </w:t>
-      </w:r>
-      <w:proofErr w:type="spellStart"/>
-      <w:r>
-        <w:rPr>
-          <w:lang w:val="de-AT"/>
-        </w:rPr>
-        <w:t>Raspberry</w:t>
-      </w:r>
-      <w:proofErr w:type="spellEnd"/>
-      <w:r>
-        <w:rPr>
-          <w:lang w:val="de-AT"/>
-        </w:rPr>
-        <w:t xml:space="preserve"> Pi dienen mit dem die Sensor- und Aktor-Einheiten direkt verbunden werden können. Zur Verwaltung des Systems wird ein Webuserinterface inklusive Userverwaltung mithilfe von </w:t>
-      </w:r>
-      <w:proofErr w:type="spellStart"/>
-      <w:r>
-        <w:rPr>
-          <w:lang w:val="de-AT"/>
-        </w:rPr>
-        <w:t>Flask</w:t>
-      </w:r>
-      <w:proofErr w:type="spellEnd"/>
-      <w:r>
-        <w:rPr>
-          <w:lang w:val="de-AT"/>
-        </w:rPr>
-        <w:t xml:space="preserve"> angefertigt. </w:t>
-      </w:r>
-      <w:proofErr w:type="spellStart"/>
-      <w:r>
-        <w:rPr>
-          <w:lang w:val="de-AT"/>
-        </w:rPr>
-        <w:t>Flask</w:t>
-      </w:r>
-      <w:proofErr w:type="spellEnd"/>
-      <w:r>
-        <w:rPr>
-          <w:lang w:val="de-AT"/>
-        </w:rPr>
-        <w:t xml:space="preserve"> ist ein Python </w:t>
-      </w:r>
-      <w:proofErr w:type="spellStart"/>
-      <w:r>
-        <w:rPr>
-          <w:lang w:val="de-AT"/>
-        </w:rPr>
-        <w:t>Microframework</w:t>
-      </w:r>
-      <w:proofErr w:type="spellEnd"/>
-      <w:r>
-        <w:rPr>
-          <w:lang w:val="de-AT"/>
-        </w:rPr>
-        <w:t xml:space="preserve"> zum Bereitstellen eines Webservers. Dieses </w:t>
+        <w:t xml:space="preserve">Im Zuge dessen wurden bereits einige Komponenten ausgewählt. So wird als Plattform ein Raspberry Pi dienen mit dem die Sensor- und Aktor-Einheiten direkt verbunden werden können. Zur Verwaltung des Systems wird ein Webuserinterface inklusive Userverwaltung mithilfe von Flask angefertigt. Flask ist ein Python Microframework zum Bereitstellen eines Webservers. Dieses </w:t>
       </w:r>
       <w:r>
         <w:rPr>
@@ -134,6 +79,14 @@
         </w:rPr>
         <w:t>ramework wurde gewählt, da auch die Kommunikation mit den Sensor-/Aktor-Einheiten über Python funktioniert und daher keine weitere Softwareschnittstelle benötigt wird.</w:t>
       </w:r>
+      <w:r>
+        <w:rPr>
+          <w:lang w:val="de-AT"/>
+        </w:rPr>
+        <w:t xml:space="preserve"> Zum Speichern und Verwalten der Daten wird eine SQLite Datenbank verwendet.</w:t>
+      </w:r>
+      <w:bookmarkStart w:id="0" w:name="_GoBack"/>
+      <w:bookmarkEnd w:id="0"/>
     </w:p>
     <w:p>
       <w:pPr>
@@ -154,8 +107,6 @@
           <w:lang w:val="de-AT"/>
         </w:rPr>
       </w:pPr>
-      <w:bookmarkStart w:id="0" w:name="_GoBack"/>
-      <w:bookmarkEnd w:id="0"/>
     </w:p>
     <w:sectPr>
       <w:pgSz w:w="12240" w:h="15840"/>

</xml_diff>